<commit_message>
2nd commit - SCRUM
</commit_message>
<xml_diff>
--- a/Documentação/PropostaSIColetaLixo.docx
+++ b/Documentação/PropostaSIColetaLixo.docx
@@ -425,6 +425,66 @@
           <w:lang w:val="pt-BR"/>
         </w:rPr>
       </w:pPr>
+    </w:p>
+    <w:p>
+      <w:pPr>
+        <w:rPr>
+          <w:lang w:val="pt-BR"/>
+        </w:rPr>
+      </w:pPr>
+    </w:p>
+    <w:p>
+      <w:pPr>
+        <w:rPr>
+          <w:lang w:val="pt-BR"/>
+        </w:rPr>
+      </w:pPr>
+      <w:r>
+        <w:rPr>
+          <w:lang w:val="pt-BR"/>
+        </w:rPr>
+        <w:t>2.</w:t>
+      </w:r>
+    </w:p>
+    <w:p>
+      <w:pPr>
+        <w:rPr>
+          <w:lang w:val="pt-BR"/>
+        </w:rPr>
+      </w:pPr>
+    </w:p>
+    <w:p>
+      <w:pPr>
+        <w:rPr>
+          <w:lang w:val="pt-BR"/>
+        </w:rPr>
+      </w:pPr>
+      <w:r>
+        <w:rPr>
+          <w:lang w:val="pt-BR"/>
+        </w:rPr>
+        <w:t>Uma vez que o projeto será conduzido no CVS espiral, tendo em vista suas características anteriormente, há a possibilidade de utilizar a metodologia ágil SCRUM no projeto.</w:t>
+      </w:r>
+    </w:p>
+    <w:p>
+      <w:pPr>
+        <w:rPr>
+          <w:lang w:val="pt-BR"/>
+        </w:rPr>
+      </w:pPr>
+    </w:p>
+    <w:p>
+      <w:pPr>
+        <w:rPr>
+          <w:lang w:val="pt-BR"/>
+        </w:rPr>
+      </w:pPr>
+      <w:r>
+        <w:rPr>
+          <w:lang w:val="pt-BR"/>
+        </w:rPr>
+        <w:t xml:space="preserve">Não apenas é possível utilizá-lo, como é recomendável, muito pela característica e particularidades do SCRUM quando se trata de a entrega de partes do projeto a fim do usuário/cliente poder testar e validar. Os ciclos de entrega (denominados SPRINTS) são muito importantes no contato e negociação constante com o solicitante, possibilidades de mudanças do escopo, e validação das rápidas entregas. </w:t>
+      </w:r>
     </w:p>
     <w:p>
       <w:pPr>

</xml_diff>

<commit_message>
3td commit - Team
</commit_message>
<xml_diff>
--- a/Documentação/PropostaSIColetaLixo.docx
+++ b/Documentação/PropostaSIColetaLixo.docx
@@ -485,6 +485,267 @@
         </w:rPr>
         <w:t xml:space="preserve">Não apenas é possível utilizá-lo, como é recomendável, muito pela característica e particularidades do SCRUM quando se trata de a entrega de partes do projeto a fim do usuário/cliente poder testar e validar. Os ciclos de entrega (denominados SPRINTS) são muito importantes no contato e negociação constante com o solicitante, possibilidades de mudanças do escopo, e validação das rápidas entregas. </w:t>
       </w:r>
+    </w:p>
+    <w:p>
+      <w:pPr>
+        <w:rPr>
+          <w:lang w:val="pt-BR"/>
+        </w:rPr>
+      </w:pPr>
+    </w:p>
+    <w:p>
+      <w:pPr>
+        <w:rPr>
+          <w:lang w:val="pt-BR"/>
+        </w:rPr>
+      </w:pPr>
+    </w:p>
+    <w:p>
+      <w:pPr>
+        <w:rPr>
+          <w:lang w:val="pt-BR"/>
+        </w:rPr>
+      </w:pPr>
+    </w:p>
+    <w:p>
+      <w:pPr>
+        <w:rPr>
+          <w:lang w:val="pt-BR"/>
+        </w:rPr>
+      </w:pPr>
+      <w:r>
+        <w:rPr>
+          <w:lang w:val="pt-BR"/>
+        </w:rPr>
+        <w:t>3.</w:t>
+      </w:r>
+      <w:r>
+        <w:rPr>
+          <w:lang w:val="pt-BR"/>
+        </w:rPr>
+        <w:br/>
+      </w:r>
+    </w:p>
+    <w:p>
+      <w:pPr>
+        <w:rPr>
+          <w:b/>
+          <w:bCs/>
+          <w:lang w:val="pt-BR"/>
+        </w:rPr>
+      </w:pPr>
+      <w:r>
+        <w:rPr>
+          <w:b/>
+          <w:bCs/>
+          <w:lang w:val="pt-BR"/>
+        </w:rPr>
+        <w:t xml:space="preserve">Organização da equipe </w:t>
+      </w:r>
+    </w:p>
+    <w:p>
+      <w:pPr>
+        <w:rPr>
+          <w:lang w:val="pt-BR"/>
+        </w:rPr>
+      </w:pPr>
+    </w:p>
+    <w:p>
+      <w:pPr>
+        <w:rPr>
+          <w:lang w:val="pt-BR"/>
+        </w:rPr>
+      </w:pPr>
+      <w:r>
+        <w:rPr>
+          <w:lang w:val="pt-BR"/>
+        </w:rPr>
+        <w:t>Por tratar-se de um projeto baseado na metodologia SCRUM, nada mais plausível e eficaz do que seguir o padrão utilizado no mercado. Dentro do time teremos:</w:t>
+      </w:r>
+      <w:r>
+        <w:rPr>
+          <w:lang w:val="pt-BR"/>
+        </w:rPr>
+        <w:br/>
+      </w:r>
+    </w:p>
+    <w:p>
+      <w:pPr>
+        <w:rPr>
+          <w:lang w:val="pt-BR"/>
+        </w:rPr>
+      </w:pPr>
+      <w:proofErr w:type="spellStart"/>
+      <w:r>
+        <w:rPr>
+          <w:b/>
+          <w:bCs/>
+          <w:lang w:val="pt-BR"/>
+        </w:rPr>
+        <w:lastRenderedPageBreak/>
+        <w:t>Product</w:t>
+      </w:r>
+      <w:proofErr w:type="spellEnd"/>
+      <w:r>
+        <w:rPr>
+          <w:b/>
+          <w:bCs/>
+          <w:lang w:val="pt-BR"/>
+        </w:rPr>
+        <w:t xml:space="preserve"> </w:t>
+      </w:r>
+      <w:proofErr w:type="spellStart"/>
+      <w:r>
+        <w:rPr>
+          <w:b/>
+          <w:bCs/>
+          <w:lang w:val="pt-BR"/>
+        </w:rPr>
+        <w:t>Owner</w:t>
+      </w:r>
+      <w:proofErr w:type="spellEnd"/>
+      <w:r>
+        <w:rPr>
+          <w:b/>
+          <w:bCs/>
+          <w:lang w:val="pt-BR"/>
+        </w:rPr>
+        <w:t xml:space="preserve"> </w:t>
+      </w:r>
+      <w:r>
+        <w:rPr>
+          <w:lang w:val="pt-BR"/>
+        </w:rPr>
+        <w:t xml:space="preserve">– Responsável por administrar o </w:t>
+      </w:r>
+      <w:proofErr w:type="spellStart"/>
+      <w:r>
+        <w:rPr>
+          <w:lang w:val="pt-BR"/>
+        </w:rPr>
+        <w:t>Backlog</w:t>
+      </w:r>
+      <w:proofErr w:type="spellEnd"/>
+      <w:r>
+        <w:rPr>
+          <w:lang w:val="pt-BR"/>
+        </w:rPr>
+        <w:t xml:space="preserve"> do produto, ou seja, irá </w:t>
+      </w:r>
+      <w:proofErr w:type="spellStart"/>
+      <w:r>
+        <w:rPr>
+          <w:lang w:val="pt-BR"/>
+        </w:rPr>
+        <w:t>admistrar</w:t>
+      </w:r>
+      <w:proofErr w:type="spellEnd"/>
+      <w:r>
+        <w:rPr>
+          <w:lang w:val="pt-BR"/>
+        </w:rPr>
+        <w:t xml:space="preserve"> a demanda do projeto estimando prazos e entregas com todo o time. Tem o papel de alinhar as expectativas do projeto com o solicitante e com o time como um todo. </w:t>
+      </w:r>
+    </w:p>
+    <w:p>
+      <w:pPr>
+        <w:rPr>
+          <w:lang w:val="pt-BR"/>
+        </w:rPr>
+      </w:pPr>
+    </w:p>
+    <w:p>
+      <w:pPr>
+        <w:rPr>
+          <w:lang w:val="pt-BR"/>
+        </w:rPr>
+      </w:pPr>
+      <w:proofErr w:type="spellStart"/>
+      <w:r>
+        <w:rPr>
+          <w:b/>
+          <w:bCs/>
+          <w:lang w:val="pt-BR"/>
+        </w:rPr>
+        <w:t>Scrum</w:t>
+      </w:r>
+      <w:proofErr w:type="spellEnd"/>
+      <w:r>
+        <w:rPr>
+          <w:b/>
+          <w:bCs/>
+          <w:lang w:val="pt-BR"/>
+        </w:rPr>
+        <w:t xml:space="preserve"> Master</w:t>
+      </w:r>
+      <w:r>
+        <w:rPr>
+          <w:lang w:val="pt-BR"/>
+        </w:rPr>
+        <w:t xml:space="preserve"> – Responsável por retirar os possíveis impedimentos do time de desenvolvimento, e ainda auxiliar na utilização da metodologia e processos do SCRUM.</w:t>
+      </w:r>
+    </w:p>
+    <w:p>
+      <w:pPr>
+        <w:rPr>
+          <w:lang w:val="pt-BR"/>
+        </w:rPr>
+      </w:pPr>
+    </w:p>
+    <w:p>
+      <w:pPr>
+        <w:rPr>
+          <w:lang w:val="pt-BR"/>
+        </w:rPr>
+      </w:pPr>
+      <w:r>
+        <w:rPr>
+          <w:b/>
+          <w:bCs/>
+          <w:lang w:val="pt-BR"/>
+        </w:rPr>
+        <w:t>Time de Desenvolvimento</w:t>
+      </w:r>
+      <w:r>
+        <w:rPr>
+          <w:lang w:val="pt-BR"/>
+        </w:rPr>
+        <w:t xml:space="preserve"> – Conjunto de profissionais de áreas complementares ao projeto que serão responsáveis pelo desenvolvimento (programação) do projeto em si. </w:t>
+      </w:r>
+    </w:p>
+    <w:p>
+      <w:pPr>
+        <w:rPr>
+          <w:lang w:val="pt-BR"/>
+        </w:rPr>
+      </w:pPr>
+      <w:r>
+        <w:rPr>
+          <w:lang w:val="pt-BR"/>
+        </w:rPr>
+        <w:t xml:space="preserve">Serão: Programadores (Front e Back </w:t>
+      </w:r>
+      <w:proofErr w:type="spellStart"/>
+      <w:r>
+        <w:rPr>
+          <w:lang w:val="pt-BR"/>
+        </w:rPr>
+        <w:t>end</w:t>
+      </w:r>
+      <w:proofErr w:type="spellEnd"/>
+      <w:r>
+        <w:rPr>
+          <w:lang w:val="pt-BR"/>
+        </w:rPr>
+        <w:t>); Cientista de Dados; UX Designer; Analistas para testes;</w:t>
+      </w:r>
+    </w:p>
+    <w:p>
+      <w:pPr>
+        <w:rPr>
+          <w:lang w:val="pt-BR"/>
+        </w:rPr>
+      </w:pPr>
     </w:p>
     <w:p>
       <w:pPr>

</xml_diff>